<commit_message>
cont... Integração com a extenção .doc e .docx
</commit_message>
<xml_diff>
--- a/reports/Modelos/TESTE.docx
+++ b/reports/Modelos/TESTE.docx
@@ -21,367 +21,370 @@
           <w:szCs w:val="56"/>
           <w:u w:val="single"/>
         </w:rPr>
-        <w:t>TESTE</w:t>
+        <w:t>RECIBO</w:t>
       </w:r>
     </w:p>
     <w:p/>
     <w:p>
       <w:r>
+        <w:t>Eu,</w:t>
+      </w:r>
+      <w:r>
+        <w:t xml:space="preserve"> </w:t>
+      </w:r>
+      <w:r>
+        <w:t>&lt;@prop=nome/&gt;</w:t>
+      </w:r>
+      <w:r>
+        <w:t>, CPF nº</w:t>
+      </w:r>
+      <w:r>
+        <w:t xml:space="preserve"> </w:t>
+      </w:r>
+      <w:r>
+        <w:t>&lt;@prop=cpf_cnpj/&gt;</w:t>
+      </w:r>
+      <w:r>
+        <w:t>, residente à</w:t>
+      </w:r>
+      <w:r>
+        <w:t xml:space="preserve"> </w:t>
+      </w:r>
+      <w:r>
+        <w:t>&lt;@prop=endereco/&gt;, &lt;@prop=</w:t>
+      </w:r>
+      <w:proofErr w:type="spellStart"/>
+      <w:r>
+        <w:t>numero</w:t>
+      </w:r>
+      <w:proofErr w:type="spellEnd"/>
+      <w:r>
+        <w:t>/&gt; &lt;@prop=complemento/&gt;</w:t>
+      </w:r>
+      <w:r>
+        <w:t>,</w:t>
+      </w:r>
+      <w:r>
+        <w:t xml:space="preserve"> </w:t>
+      </w:r>
+      <w:r>
+        <w:t>&lt;@prop=bairro/&gt;</w:t>
+      </w:r>
+      <w:r>
+        <w:t xml:space="preserve">, </w:t>
+      </w:r>
+      <w:r>
+        <w:t>&lt;@prop=cidade/&gt;</w:t>
+      </w:r>
+      <w:r>
+        <w:t xml:space="preserve">, </w:t>
+      </w:r>
+      <w:r>
+        <w:t>&lt;@prop=estado/&gt;</w:t>
+      </w:r>
+      <w:r>
+        <w:t xml:space="preserve">, cep </w:t>
+      </w:r>
+      <w:r>
+        <w:t>&lt;@prop=cep/&gt;</w:t>
+      </w:r>
+      <w:r>
+        <w:t xml:space="preserve">, recebi de </w:t>
+      </w:r>
+      <w:r>
+        <w:t>&lt;@loca=nome_razao/&gt;</w:t>
+      </w:r>
+      <w:r>
+        <w:t xml:space="preserve">, portador do CPF nº </w:t>
+      </w:r>
+      <w:r>
+        <w:t>&lt;@loca=cpf_cnpj/&gt;</w:t>
+      </w:r>
+      <w:r>
+        <w:t xml:space="preserve">, a quantia de </w:t>
+      </w:r>
+      <w:r>
+        <w:t xml:space="preserve">R$ 100,00 (Cem Reais), referente pintura no imóvel situ à </w:t>
+      </w:r>
+      <w:r>
+        <w:t>&lt;@imov=endereco/&gt;, &lt;@imov=</w:t>
+      </w:r>
+      <w:proofErr w:type="spellStart"/>
+      <w:r>
+        <w:t>numero</w:t>
+      </w:r>
+      <w:proofErr w:type="spellEnd"/>
+      <w:r>
+        <w:t>/&gt; &lt;@imov=complemento/&gt;, &lt;@imov=bairro/&gt;, &lt;@imov=cidade/&gt;, &lt;@imov=estado/&gt;, cep &lt;@imov=cep/&gt;</w:t>
+      </w:r>
+      <w:r>
+        <w:t>.</w:t>
+      </w:r>
+    </w:p>
+    <w:p/>
+    <w:p/>
+    <w:p>
+      <w:pPr>
+        <w:jc w:val="right"/>
+      </w:pPr>
+      <w:r>
+        <w:t xml:space="preserve">São Gonçalo, </w:t>
+      </w:r>
+      <w:r>
+        <w:t xml:space="preserve"> </w:t>
+      </w:r>
+      <w:r>
+        <w:t>22 de novembro de 2022.</w:t>
+      </w:r>
+    </w:p>
+    <w:p/>
+    <w:p/>
+    <w:p>
+      <w:pPr>
+        <w:jc w:val="center"/>
+      </w:pPr>
+      <w:r>
+        <w:t>_______________________________________</w:t>
+      </w:r>
+    </w:p>
+    <w:p>
+      <w:pPr>
+        <w:jc w:val="center"/>
+      </w:pPr>
+      <w:r>
+        <w:t>&lt;@prop=nome.trim().capitule()/&gt;</w:t>
+      </w:r>
+    </w:p>
+    <w:p/>
+    <w:p>
+      <w:r>
+        <w:t>------------------------------------------------------------------------------------------------------------------------------</w:t>
+      </w:r>
+    </w:p>
+    <w:p>
+      <w:pPr>
+        <w:jc w:val="center"/>
+        <w:rPr>
+          <w:b/>
+          <w:bCs/>
+          <w:sz w:val="40"/>
+          <w:szCs w:val="40"/>
+          <w:u w:val="single"/>
+        </w:rPr>
+      </w:pPr>
+      <w:r>
+        <w:rPr>
+          <w:b/>
+          <w:bCs/>
+          <w:sz w:val="40"/>
+          <w:szCs w:val="40"/>
+          <w:u w:val="single"/>
+        </w:rPr>
+        <w:t>DECLARAÇÃO</w:t>
+      </w:r>
+    </w:p>
+    <w:p>
+      <w:pPr>
+        <w:jc w:val="both"/>
+      </w:pPr>
+    </w:p>
+    <w:p>
+      <w:pPr>
+        <w:jc w:val="both"/>
+      </w:pPr>
+      <w:r>
         <w:t xml:space="preserve">Eu, </w:t>
       </w:r>
       <w:r>
         <w:rPr>
           <w:b/>
           <w:bCs/>
-          <w:color w:val="FF0000"/>
-          <w:highlight w:val="yellow"/>
+          <w:sz w:val="24"/>
+          <w:szCs w:val="24"/>
+        </w:rPr>
+        <w:t>&lt;@prop=nome.trim().capitule()/&gt;</w:t>
+      </w:r>
+      <w:r>
+        <w:t xml:space="preserve">, </w:t>
+      </w:r>
+      <w:r>
+        <w:rPr>
+          <w:b/>
+          <w:bCs/>
+          <w:color w:val="2F5496" w:themeColor="accent1" w:themeShade="BF"/>
+        </w:rPr>
+        <w:t>&lt;@prop=sexo.se(== 'M'; 'proprietário'; 'proprietária')/&gt;</w:t>
+      </w:r>
+      <w:r>
+        <w:t xml:space="preserve">, recebo de </w:t>
+      </w:r>
+      <w:r>
+        <w:rPr>
+          <w:b/>
+          <w:bCs/>
+        </w:rPr>
+        <w:t>&lt;@loca=nome_razao.trim().capitule()/&gt;</w:t>
+      </w:r>
+      <w:r>
+        <w:t xml:space="preserve">, </w:t>
+      </w:r>
+      <w:proofErr w:type="spellStart"/>
+      <w:r>
+        <w:rPr>
+          <w:b/>
+          <w:bCs/>
+          <w:color w:val="C45911" w:themeColor="accent2" w:themeShade="BF"/>
+        </w:rPr>
+        <w:t>locatári</w:t>
+      </w:r>
+      <w:proofErr w:type="spellEnd"/>
+      <w:r>
+        <w:rPr>
+          <w:b/>
+          <w:bCs/>
+          <w:color w:val="C45911" w:themeColor="accent2" w:themeShade="BF"/>
+        </w:rPr>
+        <w:t>&lt;@loca=sexo.se(== 'M'; 'o'; 'a')/&gt;</w:t>
+      </w:r>
+      <w:r>
+        <w:t xml:space="preserve">, o aluguel de </w:t>
+      </w:r>
+      <w:r>
+        <w:rPr>
+          <w:b/>
+          <w:bCs/>
+          <w:color w:val="538135" w:themeColor="accent6" w:themeShade="BF"/>
+        </w:rPr>
+        <w:t>&lt;@cart=aluguel.format(Valor,Currency)/&gt;</w:t>
+      </w:r>
+      <w:r>
+        <w:rPr>
+          <w:color w:val="538135" w:themeColor="accent6" w:themeShade="BF"/>
+        </w:rPr>
+        <w:t xml:space="preserve"> </w:t>
+      </w:r>
+      <w:r>
+        <w:t>(</w:t>
+      </w:r>
+      <w:r>
+        <w:rPr>
+          <w:b/>
+          <w:bCs/>
+          <w:color w:val="FFFF00"/>
+          <w:highlight w:val="red"/>
+        </w:rPr>
+        <w:t>&lt;@cart=aluguel.extenso()/&gt;</w:t>
+      </w:r>
+      <w:r>
+        <w:t>).</w:t>
+      </w:r>
+    </w:p>
+    <w:p>
+      <w:pPr>
+        <w:jc w:val="both"/>
+      </w:pPr>
+    </w:p>
+    <w:p>
+      <w:pPr>
+        <w:jc w:val="both"/>
+      </w:pPr>
+    </w:p>
+    <w:p>
+      <w:pPr>
+        <w:jc w:val="right"/>
+      </w:pPr>
+      <w:r>
+        <w:t>São Gonçalo,  22 de novembro de 2022.</w:t>
+      </w:r>
+    </w:p>
+    <w:p>
+      <w:pPr>
+        <w:jc w:val="center"/>
+      </w:pPr>
+    </w:p>
+    <w:p>
+      <w:pPr>
+        <w:jc w:val="center"/>
+      </w:pPr>
+      <w:r>
+        <w:t>_______________________________________</w:t>
+      </w:r>
+    </w:p>
+    <w:p>
+      <w:pPr>
+        <w:jc w:val="center"/>
+      </w:pPr>
+      <w:r>
+        <w:t>&lt;@prop=nome.trim().capitule()/&gt;</w:t>
+      </w:r>
+    </w:p>
+    <w:p>
+      <w:pPr>
+        <w:jc w:val="both"/>
+      </w:pPr>
+      <w:r>
+        <w:t>&lt;@loca=tipo</w:t>
+      </w:r>
+      <w:r>
+        <w:t>.trim().toupper()</w:t>
+      </w:r>
+      <w:r>
+        <w:t xml:space="preserve">.se(== 'F'; </w:t>
+      </w:r>
+      <w:proofErr w:type="spellStart"/>
+      <w:r>
+        <w:t>fiad</w:t>
+      </w:r>
+      <w:proofErr w:type="spellEnd"/>
+      <w:r>
+        <w:t xml:space="preserve">=nome_razao_1; </w:t>
+      </w:r>
+      <w:proofErr w:type="spellStart"/>
+      <w:r>
+        <w:t>soci</w:t>
+      </w:r>
+      <w:proofErr w:type="spellEnd"/>
+      <w:r>
+        <w:t>=nome_1)/&gt;</w:t>
+      </w:r>
+    </w:p>
+    <w:p>
+      <w:pPr>
+        <w:jc w:val="both"/>
+        <w:rPr>
           <w:u w:val="single"/>
         </w:rPr>
-        <w:t>&lt;</w:t>
-      </w:r>
-      <w:r>
-        <w:rPr>
-          <w:b/>
-          <w:bCs/>
-          <w:color w:val="FF0000"/>
-          <w:highlight w:val="yellow"/>
-          <w:u w:val="single"/>
-        </w:rPr>
-        <w:t>@</w:t>
-      </w:r>
-      <w:r>
-        <w:rPr>
-          <w:b/>
-          <w:bCs/>
-          <w:color w:val="FF0000"/>
-          <w:highlight w:val="yellow"/>
-          <w:u w:val="single"/>
-        </w:rPr>
-        <w:t>loca</w:t>
-      </w:r>
-      <w:r>
-        <w:rPr>
-          <w:b/>
-          <w:bCs/>
-          <w:color w:val="FF0000"/>
-          <w:highlight w:val="yellow"/>
-          <w:u w:val="single"/>
-        </w:rPr>
-        <w:t>=nome</w:t>
-      </w:r>
-      <w:r>
-        <w:rPr>
-          <w:b/>
-          <w:bCs/>
-          <w:color w:val="FF0000"/>
-          <w:highlight w:val="yellow"/>
-          <w:u w:val="single"/>
-        </w:rPr>
-        <w:t>.trim.capitule</w:t>
-      </w:r>
-      <w:r>
-        <w:rPr>
-          <w:b/>
-          <w:bCs/>
-          <w:color w:val="FF0000"/>
-          <w:highlight w:val="yellow"/>
-          <w:u w:val="single"/>
-        </w:rPr>
-        <w:t>/</w:t>
-      </w:r>
-      <w:r>
-        <w:rPr>
-          <w:b/>
-          <w:bCs/>
-          <w:color w:val="FF0000"/>
-          <w:highlight w:val="yellow"/>
-          <w:u w:val="single"/>
-        </w:rPr>
-        <w:t>&gt;</w:t>
-      </w:r>
-      <w:r>
-        <w:t>, CPF nº &lt;@</w:t>
-      </w:r>
-      <w:r>
-        <w:t>loca</w:t>
-      </w:r>
-      <w:r>
-        <w:t>=cpf</w:t>
-      </w:r>
-      <w:r>
-        <w:t>/</w:t>
-      </w:r>
-      <w:r>
-        <w:t>&gt;, residente à &lt;@</w:t>
-      </w:r>
-      <w:r>
-        <w:t>loca</w:t>
-      </w:r>
-      <w:r>
-        <w:t>=endereço</w:t>
-      </w:r>
-      <w:r>
-        <w:t>/</w:t>
-      </w:r>
-      <w:r>
-        <w:t>&gt;, &lt;@</w:t>
-      </w:r>
-      <w:r>
-        <w:t>loca</w:t>
-      </w:r>
-      <w:r>
-        <w:t>=numero</w:t>
-      </w:r>
-      <w:r>
-        <w:t>/</w:t>
-      </w:r>
-      <w:r>
-        <w:t>&gt; &lt;@</w:t>
-      </w:r>
-      <w:r>
-        <w:t>prop</w:t>
-      </w:r>
-      <w:r>
-        <w:t>=complemento</w:t>
-      </w:r>
-      <w:r>
-        <w:t>/</w:t>
-      </w:r>
-      <w:r>
-        <w:t>&gt;, &lt;@</w:t>
-      </w:r>
-      <w:r>
-        <w:t>fia</w:t>
-      </w:r>
-      <w:r>
-        <w:t>=bairro</w:t>
-      </w:r>
-      <w:r>
-        <w:t>/</w:t>
-      </w:r>
-      <w:r>
-        <w:t>&gt;, &lt;@</w:t>
-      </w:r>
-      <w:r>
-        <w:t>loca</w:t>
-      </w:r>
-      <w:r>
-        <w:t>=cidade</w:t>
-      </w:r>
-      <w:r>
-        <w:t>/</w:t>
-      </w:r>
-      <w:r>
-        <w:t>&gt;, &lt;@</w:t>
-      </w:r>
-      <w:r>
-        <w:t>fia</w:t>
-      </w:r>
-      <w:r>
-        <w:t>=estado/&gt;.</w:t>
-      </w:r>
-      <w:r>
-        <w:t xml:space="preserve"> </w:t>
-      </w:r>
-      <w:r>
-        <w:t xml:space="preserve"> </w:t>
-      </w:r>
-    </w:p>
-    <w:p/>
-    <w:p>
-      <w:r>
-        <w:t>Eu, &lt;</w:t>
-      </w:r>
-      <w:r>
-        <w:t>@</w:t>
-      </w:r>
-      <w:r>
-        <w:t>IF</w:t>
-      </w:r>
-      <w:r>
-        <w:t>=@prop=</w:t>
-      </w:r>
-      <w:r>
-        <w:t>sexo</w:t>
-      </w:r>
-      <w:r>
-        <w:t>.touppercase</w:t>
-      </w:r>
-      <w:r>
-        <w:t xml:space="preserve"> </w:t>
-      </w:r>
-      <w:r>
-        <w:t>@</w:t>
-      </w:r>
-      <w:r>
-        <w:t>=</w:t>
-      </w:r>
-      <w:r>
-        <w:t>=</w:t>
-      </w:r>
-      <w:r>
-        <w:t xml:space="preserve"> M;</w:t>
-      </w:r>
-      <w:r>
-        <w:t xml:space="preserve"> </w:t>
-      </w:r>
-      <w:r>
-        <w:t xml:space="preserve"> @</w:t>
-      </w:r>
-      <w:r>
-        <w:t>proprietário;</w:t>
-      </w:r>
-      <w:r>
-        <w:t xml:space="preserve"> </w:t>
-      </w:r>
-      <w:r>
-        <w:t xml:space="preserve"> @</w:t>
-      </w:r>
-      <w:r>
-        <w:t xml:space="preserve">proprietária/&gt; do imóvel </w:t>
-      </w:r>
-    </w:p>
-    <w:p>
-      <w:r>
-        <w:t>&lt;@if</w:t>
-      </w:r>
-      <w:r>
-        <w:t>=</w:t>
-      </w:r>
-      <w:r>
-        <w:t>@prop=</w:t>
-      </w:r>
-      <w:r>
-        <w:t xml:space="preserve">sexo </w:t>
-      </w:r>
-      <w:r>
-        <w:t>@</w:t>
-      </w:r>
-      <w:r>
-        <w:t>=</w:t>
-      </w:r>
-      <w:r>
-        <w:t>=</w:t>
-      </w:r>
-      <w:r>
-        <w:t xml:space="preserve"> M;</w:t>
-      </w:r>
-      <w:r>
-        <w:t xml:space="preserve"> </w:t>
-      </w:r>
-      <w:r>
-        <w:t xml:space="preserve"> @</w:t>
-      </w:r>
-      <w:r>
-        <w:t>aaaa;</w:t>
-      </w:r>
-      <w:r>
-        <w:t xml:space="preserve"> </w:t>
-      </w:r>
-      <w:r>
-        <w:t xml:space="preserve"> @</w:t>
-      </w:r>
-      <w:r>
-        <w:t>bbbb /&gt;</w:t>
-      </w:r>
-    </w:p>
-    <w:p>
-      <w:r>
-        <w:t>&lt;</w:t>
-      </w:r>
-      <w:r>
-        <w:t>@@prop=</w:t>
-      </w:r>
-      <w:r>
-        <w:t>nome</w:t>
-      </w:r>
-      <w:r>
-        <w:t>.capitule</w:t>
-      </w:r>
-      <w:r>
-        <w:t xml:space="preserve"> /&gt;</w:t>
-      </w:r>
-    </w:p>
-    <w:p/>
-    <w:p>
-      <w:r>
-        <w:t>&lt;@if=@prop=tipo</w:t>
-      </w:r>
-      <w:r>
-        <w:t>.touppercase</w:t>
-      </w:r>
-      <w:r>
-        <w:t xml:space="preserve"> </w:t>
-      </w:r>
-      <w:r>
-        <w:t>@</w:t>
-      </w:r>
-      <w:r>
-        <w:t>=</w:t>
-      </w:r>
-      <w:r>
-        <w:t>=</w:t>
-      </w:r>
-      <w:r>
-        <w:t xml:space="preserve"> F; @prop=nome</w:t>
-      </w:r>
-      <w:r>
-        <w:t>.trim.capitule</w:t>
-      </w:r>
-      <w:r>
-        <w:t>; @prop=</w:t>
-      </w:r>
-      <w:r>
-        <w:t>razão.trim.capitule</w:t>
-      </w:r>
-      <w:r>
-        <w:t xml:space="preserve"> /&gt;</w:t>
-      </w:r>
-    </w:p>
-    <w:p>
-      <w:r>
-        <w:t>&lt;@if=@prop=tipo</w:t>
-      </w:r>
-      <w:r>
-        <w:t>.touppercase</w:t>
-      </w:r>
-      <w:r>
-        <w:t xml:space="preserve"> </w:t>
-      </w:r>
-      <w:r>
-        <w:t>@</w:t>
-      </w:r>
-      <w:r>
-        <w:t>=</w:t>
-      </w:r>
-      <w:r>
-        <w:t>=</w:t>
-      </w:r>
-      <w:r>
-        <w:t xml:space="preserve"> F; @prop=nome</w:t>
-      </w:r>
-      <w:r>
-        <w:t>.trim.capitule</w:t>
-      </w:r>
-      <w:r>
-        <w:t>; @prop=</w:t>
-      </w:r>
-      <w:r>
-        <w:rPr>
-          <w:u w:val="single"/>
-        </w:rPr>
-        <w:t>razão.trim.capitule</w:t>
-      </w:r>
-      <w:r>
-        <w:t xml:space="preserve"> /&gt;</w:t>
-      </w:r>
-    </w:p>
-    <w:p>
-      <w:pPr>
-        <w:rPr>
-          <w:u w:val="single"/>
-        </w:rPr>
-      </w:pPr>
+      </w:pPr>
+      <w:r>
+        <w:rPr>
+          <w:b/>
+          <w:bCs/>
+          <w:color w:val="FFFF00"/>
+          <w:highlight w:val="red"/>
+        </w:rPr>
+        <w:t>&lt;@cart=aluguel</w:t>
+      </w:r>
+      <w:r>
+        <w:rPr>
+          <w:b/>
+          <w:bCs/>
+          <w:color w:val="FFFF00"/>
+          <w:highlight w:val="red"/>
+        </w:rPr>
+        <w:t>.trim()</w:t>
+      </w:r>
+      <w:r>
+        <w:rPr>
+          <w:b/>
+          <w:bCs/>
+          <w:color w:val="FFFF00"/>
+          <w:highlight w:val="red"/>
+        </w:rPr>
+        <w:t>.extenso()/&gt;</w:t>
+      </w:r>
+      <w:r>
+        <w:t>)</w:t>
+      </w:r>
     </w:p>
     <w:sectPr>
       <w:pgSz w:w="11906" w:h="16838"/>

</xml_diff>

<commit_message>
Fase 5 - Prepara formulas para Eval
</commit_message>
<xml_diff>
--- a/reports/Modelos/TESTE.docx
+++ b/reports/Modelos/TESTE.docx
@@ -128,13 +128,21 @@
         <w:jc w:val="right"/>
       </w:pPr>
       <w:r>
-        <w:t xml:space="preserve">São Gonçalo, </w:t>
+        <w:t xml:space="preserve">São </w:t>
+      </w:r>
+      <w:proofErr w:type="gramStart"/>
+      <w:r>
+        <w:t xml:space="preserve">Gonçalo, </w:t>
       </w:r>
       <w:r>
         <w:t xml:space="preserve"> </w:t>
       </w:r>
       <w:r>
-        <w:t>22 de novembro de 2022.</w:t>
+        <w:t>22</w:t>
+      </w:r>
+      <w:proofErr w:type="gramEnd"/>
+      <w:r>
+        <w:t xml:space="preserve"> de novembro de 2022.</w:t>
       </w:r>
     </w:p>
     <w:p/>
@@ -152,7 +160,15 @@
         <w:jc w:val="center"/>
       </w:pPr>
       <w:r>
-        <w:t>&lt;@prop=nome.trim().capitule()/&gt;</w:t>
+        <w:t>&lt;@prop=</w:t>
+      </w:r>
+      <w:proofErr w:type="gramStart"/>
+      <w:r>
+        <w:t>nome.trim</w:t>
+      </w:r>
+      <w:proofErr w:type="gramEnd"/>
+      <w:r>
+        <w:t>().capitule()/&gt;</w:t>
       </w:r>
     </w:p>
     <w:p/>
@@ -202,7 +218,27 @@
           <w:sz w:val="24"/>
           <w:szCs w:val="24"/>
         </w:rPr>
-        <w:t>&lt;@prop=nome.trim().capitule()/&gt;</w:t>
+        <w:t>&lt;@prop=</w:t>
+      </w:r>
+      <w:proofErr w:type="gramStart"/>
+      <w:r>
+        <w:rPr>
+          <w:b/>
+          <w:bCs/>
+          <w:sz w:val="24"/>
+          <w:szCs w:val="24"/>
+        </w:rPr>
+        <w:t>nome.trim</w:t>
+      </w:r>
+      <w:proofErr w:type="gramEnd"/>
+      <w:r>
+        <w:rPr>
+          <w:b/>
+          <w:bCs/>
+          <w:sz w:val="24"/>
+          <w:szCs w:val="24"/>
+        </w:rPr>
+        <w:t>().capitule()/&gt;</w:t>
       </w:r>
       <w:r>
         <w:t xml:space="preserve">, </w:t>
@@ -213,7 +249,41 @@
           <w:bCs/>
           <w:color w:val="2F5496" w:themeColor="accent1" w:themeShade="BF"/>
         </w:rPr>
-        <w:t>&lt;@prop=sexo.se(== 'M'; 'proprietário'; 'proprietária')/&gt;</w:t>
+        <w:t>&lt;@prop=sexo.se(== 'M'; 'proprietário'; 'proprietária')</w:t>
+      </w:r>
+      <w:r>
+        <w:rPr>
+          <w:b/>
+          <w:bCs/>
+          <w:color w:val="2F5496" w:themeColor="accent1" w:themeShade="BF"/>
+        </w:rPr>
+        <w:t>.</w:t>
+      </w:r>
+      <w:proofErr w:type="spellStart"/>
+      <w:r>
+        <w:rPr>
+          <w:b/>
+          <w:bCs/>
+          <w:color w:val="2F5496" w:themeColor="accent1" w:themeShade="BF"/>
+        </w:rPr>
+        <w:t>toupper</w:t>
+      </w:r>
+      <w:proofErr w:type="spellEnd"/>
+      <w:r>
+        <w:rPr>
+          <w:b/>
+          <w:bCs/>
+          <w:color w:val="2F5496" w:themeColor="accent1" w:themeShade="BF"/>
+        </w:rPr>
+        <w:t>()</w:t>
+      </w:r>
+      <w:r>
+        <w:rPr>
+          <w:b/>
+          <w:bCs/>
+          <w:color w:val="2F5496" w:themeColor="accent1" w:themeShade="BF"/>
+        </w:rPr>
+        <w:t>/&gt;</w:t>
       </w:r>
       <w:r>
         <w:t xml:space="preserve">, recebo de </w:t>
@@ -294,7 +364,15 @@
         <w:jc w:val="right"/>
       </w:pPr>
       <w:r>
-        <w:t>São Gonçalo,  22 de novembro de 2022.</w:t>
+        <w:t xml:space="preserve">São </w:t>
+      </w:r>
+      <w:proofErr w:type="gramStart"/>
+      <w:r>
+        <w:t>Gonçalo,  22</w:t>
+      </w:r>
+      <w:proofErr w:type="gramEnd"/>
+      <w:r>
+        <w:t xml:space="preserve"> de novembro de 2022.</w:t>
       </w:r>
     </w:p>
     <w:p>
@@ -315,7 +393,15 @@
         <w:jc w:val="center"/>
       </w:pPr>
       <w:r>
-        <w:t>&lt;@prop=nome.trim().capitule()/&gt;</w:t>
+        <w:t>&lt;@prop=</w:t>
+      </w:r>
+      <w:proofErr w:type="gramStart"/>
+      <w:r>
+        <w:t>nome.trim</w:t>
+      </w:r>
+      <w:proofErr w:type="gramEnd"/>
+      <w:r>
+        <w:t>().capitule()/&gt;</w:t>
       </w:r>
     </w:p>
     <w:p>
@@ -323,10 +409,18 @@
         <w:jc w:val="both"/>
       </w:pPr>
       <w:r>
-        <w:t>&lt;@loca=tipo</w:t>
-      </w:r>
-      <w:r>
-        <w:t>.trim().toupper()</w:t>
+        <w:t>&lt;@loca=</w:t>
+      </w:r>
+      <w:proofErr w:type="gramStart"/>
+      <w:r>
+        <w:t>tipo</w:t>
+      </w:r>
+      <w:r>
+        <w:t>.trim</w:t>
+      </w:r>
+      <w:proofErr w:type="gramEnd"/>
+      <w:r>
+        <w:t>().toupper()</w:t>
       </w:r>
       <w:r>
         <w:t xml:space="preserve">.se(== 'F'; </w:t>
@@ -345,7 +439,32 @@
       </w:r>
       <w:proofErr w:type="spellEnd"/>
       <w:r>
-        <w:t>=nome_1)/&gt;</w:t>
+        <w:t>=nome_1)</w:t>
+      </w:r>
+      <w:r>
+        <w:t>.</w:t>
+      </w:r>
+      <w:proofErr w:type="spellStart"/>
+      <w:r>
+        <w:t>trim</w:t>
+      </w:r>
+      <w:proofErr w:type="spellEnd"/>
+      <w:r>
+        <w:t>()</w:t>
+      </w:r>
+      <w:r>
+        <w:t>.</w:t>
+      </w:r>
+      <w:proofErr w:type="spellStart"/>
+      <w:r>
+        <w:t>toupper</w:t>
+      </w:r>
+      <w:proofErr w:type="spellEnd"/>
+      <w:r>
+        <w:t>()</w:t>
+      </w:r>
+      <w:r>
+        <w:t>/&gt;</w:t>
       </w:r>
     </w:p>
     <w:p>
@@ -362,8 +481,9 @@
           <w:color w:val="FFFF00"/>
           <w:highlight w:val="red"/>
         </w:rPr>
-        <w:t>&lt;@cart=aluguel</w:t>
-      </w:r>
+        <w:t>&lt;@cart=</w:t>
+      </w:r>
+      <w:proofErr w:type="gramStart"/>
       <w:r>
         <w:rPr>
           <w:b/>
@@ -371,7 +491,26 @@
           <w:color w:val="FFFF00"/>
           <w:highlight w:val="red"/>
         </w:rPr>
-        <w:t>.trim()</w:t>
+        <w:t>aluguel</w:t>
+      </w:r>
+      <w:r>
+        <w:rPr>
+          <w:b/>
+          <w:bCs/>
+          <w:color w:val="FFFF00"/>
+          <w:highlight w:val="red"/>
+        </w:rPr>
+        <w:t>.trim</w:t>
+      </w:r>
+      <w:proofErr w:type="gramEnd"/>
+      <w:r>
+        <w:rPr>
+          <w:b/>
+          <w:bCs/>
+          <w:color w:val="FFFF00"/>
+          <w:highlight w:val="red"/>
+        </w:rPr>
+        <w:t>()</w:t>
       </w:r>
       <w:r>
         <w:rPr>

</xml_diff>

<commit_message>
08-12-2022 Finalização usando poi-3.15
</commit_message>
<xml_diff>
--- a/reports/Modelos/TESTE.docx
+++ b/reports/Modelos/TESTE.docx
@@ -26,6 +26,9 @@
     </w:p>
     <w:p/>
     <w:p>
+      <w:pPr>
+        <w:jc w:val="both"/>
+      </w:pPr>
       <w:r>
         <w:t>Eu,</w:t>
       </w:r>
@@ -51,15 +54,13 @@
         <w:t xml:space="preserve"> </w:t>
       </w:r>
       <w:r>
-        <w:t>&lt;@prop=endereco/&gt;, &lt;@prop=</w:t>
-      </w:r>
-      <w:proofErr w:type="spellStart"/>
-      <w:r>
-        <w:t>numero</w:t>
-      </w:r>
-      <w:proofErr w:type="spellEnd"/>
-      <w:r>
-        <w:t>/&gt; &lt;@prop=complemento/&gt;</w:t>
+        <w:t xml:space="preserve">&lt;@prop=endereco/&gt;, </w:t>
+      </w:r>
+      <w:r>
+        <w:t>&lt;</w:t>
+      </w:r>
+      <w:r>
+        <w:t>@prop=numero/&gt; &lt;@prop=complemento/&gt;</w:t>
       </w:r>
       <w:r>
         <w:t>,</w:t>
@@ -107,15 +108,7 @@
         <w:t xml:space="preserve">R$ 100,00 (Cem Reais), referente pintura no imóvel situ à </w:t>
       </w:r>
       <w:r>
-        <w:t>&lt;@imov=endereco/&gt;, &lt;@imov=</w:t>
-      </w:r>
-      <w:proofErr w:type="spellStart"/>
-      <w:r>
-        <w:t>numero</w:t>
-      </w:r>
-      <w:proofErr w:type="spellEnd"/>
-      <w:r>
-        <w:t>/&gt; &lt;@imov=complemento/&gt;, &lt;@imov=bairro/&gt;, &lt;@imov=cidade/&gt;, &lt;@imov=estado/&gt;, cep &lt;@imov=cep/&gt;</w:t>
+        <w:t>&lt;@imov=endereco/&gt;, &lt;@imov=numero/&gt; &lt;@imov=complemento/&gt;, &lt;@imov=bairro/&gt;, &lt;@imov=cidade/&gt;, &lt;@imov=estado/&gt;, cep &lt;@imov=cep/&gt;</w:t>
       </w:r>
       <w:r>
         <w:t>.</w:t>
@@ -128,21 +121,13 @@
         <w:jc w:val="right"/>
       </w:pPr>
       <w:r>
-        <w:t xml:space="preserve">São </w:t>
-      </w:r>
-      <w:proofErr w:type="gramStart"/>
-      <w:r>
-        <w:t xml:space="preserve">Gonçalo, </w:t>
+        <w:t xml:space="preserve">São Gonçalo, </w:t>
       </w:r>
       <w:r>
         <w:t xml:space="preserve"> </w:t>
       </w:r>
       <w:r>
-        <w:t>22</w:t>
-      </w:r>
-      <w:proofErr w:type="gramEnd"/>
-      <w:r>
-        <w:t xml:space="preserve"> de novembro de 2022.</w:t>
+        <w:t>22 de novembro de 2022.</w:t>
       </w:r>
     </w:p>
     <w:p/>
@@ -160,15 +145,7 @@
         <w:jc w:val="center"/>
       </w:pPr>
       <w:r>
-        <w:t>&lt;@prop=</w:t>
-      </w:r>
-      <w:proofErr w:type="gramStart"/>
-      <w:r>
-        <w:t>nome.trim</w:t>
-      </w:r>
-      <w:proofErr w:type="gramEnd"/>
-      <w:r>
-        <w:t>().capitule()/&gt;</w:t>
+        <w:t>&lt;@prop=nome.trim().capitule()/&gt;</w:t>
       </w:r>
     </w:p>
     <w:p/>
@@ -218,27 +195,7 @@
           <w:sz w:val="24"/>
           <w:szCs w:val="24"/>
         </w:rPr>
-        <w:t>&lt;@prop=</w:t>
-      </w:r>
-      <w:proofErr w:type="gramStart"/>
-      <w:r>
-        <w:rPr>
-          <w:b/>
-          <w:bCs/>
-          <w:sz w:val="24"/>
-          <w:szCs w:val="24"/>
-        </w:rPr>
-        <w:t>nome.trim</w:t>
-      </w:r>
-      <w:proofErr w:type="gramEnd"/>
-      <w:r>
-        <w:rPr>
-          <w:b/>
-          <w:bCs/>
-          <w:sz w:val="24"/>
-          <w:szCs w:val="24"/>
-        </w:rPr>
-        <w:t>().capitule()/&gt;</w:t>
+        <w:t>&lt;@prop=nome.trim().capitule()/&gt;</w:t>
       </w:r>
       <w:r>
         <w:t xml:space="preserve">, </w:t>
@@ -257,32 +214,14 @@
           <w:bCs/>
           <w:color w:val="2F5496" w:themeColor="accent1" w:themeShade="BF"/>
         </w:rPr>
-        <w:t>.</w:t>
-      </w:r>
-      <w:proofErr w:type="spellStart"/>
+        <w:t>.toupper()</w:t>
+      </w:r>
       <w:r>
         <w:rPr>
           <w:b/>
           <w:bCs/>
           <w:color w:val="2F5496" w:themeColor="accent1" w:themeShade="BF"/>
         </w:rPr>
-        <w:t>toupper</w:t>
-      </w:r>
-      <w:proofErr w:type="spellEnd"/>
-      <w:r>
-        <w:rPr>
-          <w:b/>
-          <w:bCs/>
-          <w:color w:val="2F5496" w:themeColor="accent1" w:themeShade="BF"/>
-        </w:rPr>
-        <w:t>()</w:t>
-      </w:r>
-      <w:r>
-        <w:rPr>
-          <w:b/>
-          <w:bCs/>
-          <w:color w:val="2F5496" w:themeColor="accent1" w:themeShade="BF"/>
-        </w:rPr>
         <w:t>/&gt;</w:t>
       </w:r>
       <w:r>
@@ -298,23 +237,13 @@
       <w:r>
         <w:t xml:space="preserve">, </w:t>
       </w:r>
-      <w:proofErr w:type="spellStart"/>
       <w:r>
         <w:rPr>
           <w:b/>
           <w:bCs/>
           <w:color w:val="C45911" w:themeColor="accent2" w:themeShade="BF"/>
         </w:rPr>
-        <w:t>locatári</w:t>
-      </w:r>
-      <w:proofErr w:type="spellEnd"/>
-      <w:r>
-        <w:rPr>
-          <w:b/>
-          <w:bCs/>
-          <w:color w:val="C45911" w:themeColor="accent2" w:themeShade="BF"/>
-        </w:rPr>
-        <w:t>&lt;@loca=sexo.se(== 'M'; 'o'; 'a')/&gt;</w:t>
+        <w:t>locatári&lt;@loca=sexo.se(== 'M'; 'o'; 'a')/&gt;</w:t>
       </w:r>
       <w:r>
         <w:t xml:space="preserve">, o aluguel de </w:t>
@@ -364,15 +293,7 @@
         <w:jc w:val="right"/>
       </w:pPr>
       <w:r>
-        <w:t xml:space="preserve">São </w:t>
-      </w:r>
-      <w:proofErr w:type="gramStart"/>
-      <w:r>
-        <w:t>Gonçalo,  22</w:t>
-      </w:r>
-      <w:proofErr w:type="gramEnd"/>
-      <w:r>
-        <w:t xml:space="preserve"> de novembro de 2022.</w:t>
+        <w:t>São Gonçalo,  22 de novembro de 2022.</w:t>
       </w:r>
     </w:p>
     <w:p>
@@ -393,15 +314,7 @@
         <w:jc w:val="center"/>
       </w:pPr>
       <w:r>
-        <w:t>&lt;@prop=</w:t>
-      </w:r>
-      <w:proofErr w:type="gramStart"/>
-      <w:r>
-        <w:t>nome.trim</w:t>
-      </w:r>
-      <w:proofErr w:type="gramEnd"/>
-      <w:r>
-        <w:t>().capitule()/&gt;</w:t>
+        <w:t>&lt;@prop=nome.trim().capitule()/&gt;</w:t>
       </w:r>
     </w:p>
     <w:p>
@@ -409,59 +322,19 @@
         <w:jc w:val="both"/>
       </w:pPr>
       <w:r>
-        <w:t>&lt;@loca=</w:t>
-      </w:r>
-      <w:proofErr w:type="gramStart"/>
-      <w:r>
-        <w:t>tipo</w:t>
-      </w:r>
-      <w:r>
-        <w:t>.trim</w:t>
-      </w:r>
-      <w:proofErr w:type="gramEnd"/>
-      <w:r>
-        <w:t>().toupper()</w:t>
-      </w:r>
-      <w:r>
-        <w:t xml:space="preserve">.se(== 'F'; </w:t>
-      </w:r>
-      <w:proofErr w:type="spellStart"/>
-      <w:r>
-        <w:t>fiad</w:t>
-      </w:r>
-      <w:proofErr w:type="spellEnd"/>
-      <w:r>
-        <w:t xml:space="preserve">=nome_razao_1; </w:t>
-      </w:r>
-      <w:proofErr w:type="spellStart"/>
-      <w:r>
-        <w:t>soci</w:t>
-      </w:r>
-      <w:proofErr w:type="spellEnd"/>
-      <w:r>
-        <w:t>=nome_1)</w:t>
-      </w:r>
-      <w:r>
-        <w:t>.</w:t>
-      </w:r>
-      <w:proofErr w:type="spellStart"/>
-      <w:r>
-        <w:t>trim</w:t>
-      </w:r>
-      <w:proofErr w:type="spellEnd"/>
-      <w:r>
-        <w:t>()</w:t>
-      </w:r>
-      <w:r>
-        <w:t>.</w:t>
-      </w:r>
-      <w:proofErr w:type="spellStart"/>
-      <w:r>
-        <w:t>toupper</w:t>
-      </w:r>
-      <w:proofErr w:type="spellEnd"/>
-      <w:r>
-        <w:t>()</w:t>
+        <w:t>&lt;@loca=tipo</w:t>
+      </w:r>
+      <w:r>
+        <w:t>.trim().toupper()</w:t>
+      </w:r>
+      <w:r>
+        <w:t>.se(== 'F'; fiad=nome_razao_1; soci=nome_1)</w:t>
+      </w:r>
+      <w:r>
+        <w:t>.trim()</w:t>
+      </w:r>
+      <w:r>
+        <w:t>.toupper()</w:t>
       </w:r>
       <w:r>
         <w:t>/&gt;</w:t>
@@ -481,9 +354,8 @@
           <w:color w:val="FFFF00"/>
           <w:highlight w:val="red"/>
         </w:rPr>
-        <w:t>&lt;@cart=</w:t>
-      </w:r>
-      <w:proofErr w:type="gramStart"/>
+        <w:t>(</w:t>
+      </w:r>
       <w:r>
         <w:rPr>
           <w:b/>
@@ -491,7 +363,7 @@
           <w:color w:val="FFFF00"/>
           <w:highlight w:val="red"/>
         </w:rPr>
-        <w:t>aluguel</w:t>
+        <w:t>&lt;@cart=aluguel</w:t>
       </w:r>
       <w:r>
         <w:rPr>
@@ -500,17 +372,7 @@
           <w:color w:val="FFFF00"/>
           <w:highlight w:val="red"/>
         </w:rPr>
-        <w:t>.trim</w:t>
-      </w:r>
-      <w:proofErr w:type="gramEnd"/>
-      <w:r>
-        <w:rPr>
-          <w:b/>
-          <w:bCs/>
-          <w:color w:val="FFFF00"/>
-          <w:highlight w:val="red"/>
-        </w:rPr>
-        <w:t>()</w:t>
+        <w:t>.trim()</w:t>
       </w:r>
       <w:r>
         <w:rPr>

</xml_diff>